<commit_message>
Revised "DDE population dynamics.py" and "Time series.R" in line with manuscript
</commit_message>
<xml_diff>
--- a/Documentation/ReadMe install Python.docx
+++ b/Documentation/ReadMe install Python.docx
@@ -494,25 +494,7 @@
           <w:szCs w:val="22"/>
           <w:lang w:val="en-US"/>
         </w:rPr>
-        <w:t>Update</w:t>
-      </w:r>
-      <w:r>
-        <w:rPr>
-          <w:rFonts w:ascii="Times New Roman" w:hAnsi="Times New Roman" w:cs="Times New Roman"/>
-          <w:sz w:val="22"/>
-          <w:szCs w:val="22"/>
-          <w:lang w:val="en-US"/>
-        </w:rPr>
-        <w:t xml:space="preserve"> Pytho</w:t>
-      </w:r>
-      <w:r>
-        <w:rPr>
-          <w:rFonts w:ascii="Times New Roman" w:hAnsi="Times New Roman" w:cs="Times New Roman"/>
-          <w:sz w:val="22"/>
-          <w:szCs w:val="22"/>
-          <w:lang w:val="en-US"/>
-        </w:rPr>
-        <w:t>n</w:t>
+        <w:t>Update Python</w:t>
       </w:r>
       <w:r>
         <w:rPr>
@@ -566,29 +548,7 @@
           <w:shd w:val="clear" w:color="auto" w:fill="F8F8F8"/>
           <w:lang w:val="en-US"/>
         </w:rPr>
-        <w:t xml:space="preserve"> </w:t>
-      </w:r>
-      <w:r>
-        <w:rPr>
-          <w:rFonts w:ascii="Courier New" w:hAnsi="Courier New" w:cs="Courier New"/>
-          <w:color w:val="222222"/>
-          <w:sz w:val="22"/>
-          <w:szCs w:val="22"/>
-          <w:shd w:val="clear" w:color="auto" w:fill="F8F8F8"/>
-          <w:lang w:val="en-US"/>
-        </w:rPr>
-        <w:t>update</w:t>
-      </w:r>
-      <w:r>
-        <w:rPr>
-          <w:rFonts w:ascii="Courier New" w:hAnsi="Courier New" w:cs="Courier New"/>
-          <w:color w:val="222222"/>
-          <w:sz w:val="22"/>
-          <w:szCs w:val="22"/>
-          <w:shd w:val="clear" w:color="auto" w:fill="F8F8F8"/>
-          <w:lang w:val="en-US"/>
-        </w:rPr>
-        <w:t xml:space="preserve"> python</w:t>
+        <w:t xml:space="preserve"> update python</w:t>
       </w:r>
     </w:p>
     <w:p>
@@ -784,18 +744,7 @@
           <w:szCs w:val="22"/>
           <w:lang w:val="en-US"/>
         </w:rPr>
-        <w:t xml:space="preserve"> climate data from </w:t>
-      </w:r>
-      <w:r>
-        <w:rPr>
-          <w:rFonts w:ascii="Times New Roman" w:hAnsi="Times New Roman" w:cs="Times New Roman"/>
-          <w:b/>
-          <w:bCs/>
-          <w:sz w:val="22"/>
-          <w:szCs w:val="22"/>
-          <w:lang w:val="en-US"/>
-        </w:rPr>
-        <w:t>the KNMI Climate Explorer (climexp.knmi.nl)</w:t>
+        <w:t xml:space="preserve"> climate data from the KNMI Climate Explorer (climexp.knmi.nl)</w:t>
       </w:r>
       <w:r>
         <w:rPr>
@@ -1113,7 +1062,6 @@
         </w:rPr>
         <w:t xml:space="preserve"> </w:t>
       </w:r>
-      <w:proofErr w:type="spellStart"/>
       <w:r>
         <w:rPr>
           <w:rFonts w:ascii="Courier New" w:hAnsi="Courier New" w:cs="Courier New"/>
@@ -1123,9 +1071,8 @@
           <w:shd w:val="clear" w:color="auto" w:fill="F8F8F8"/>
           <w:lang w:val="en-US"/>
         </w:rPr>
-        <w:t>conda</w:t>
-      </w:r>
-      <w:proofErr w:type="spellEnd"/>
+        <w:t>pip</w:t>
+      </w:r>
       <w:r>
         <w:rPr>
           <w:rFonts w:ascii="Courier New" w:hAnsi="Courier New" w:cs="Courier New"/>
@@ -1136,1024 +1083,6 @@
         </w:rPr>
         <w:t xml:space="preserve"> install cdsapi</w:t>
       </w:r>
-    </w:p>
-    <w:p>
-      <w:pPr>
-        <w:rPr>
-          <w:rFonts w:ascii="Times New Roman" w:hAnsi="Times New Roman" w:cs="Times New Roman"/>
-          <w:sz w:val="22"/>
-          <w:szCs w:val="22"/>
-          <w:lang w:val="en-US"/>
-        </w:rPr>
-      </w:pPr>
-    </w:p>
-    <w:p>
-      <w:pPr>
-        <w:rPr>
-          <w:rFonts w:ascii="Times New Roman" w:hAnsi="Times New Roman" w:cs="Times New Roman"/>
-          <w:sz w:val="22"/>
-          <w:szCs w:val="22"/>
-        </w:rPr>
-      </w:pPr>
-      <w:r>
-        <w:rPr>
-          <w:rFonts w:ascii="Times New Roman" w:hAnsi="Times New Roman" w:cs="Times New Roman"/>
-          <w:sz w:val="22"/>
-          <w:szCs w:val="22"/>
-        </w:rPr>
-        <w:t>pip install cdsapi</w:t>
-      </w:r>
-    </w:p>
-    <w:p>
-      <w:pPr>
-        <w:rPr>
-          <w:rFonts w:ascii="Times New Roman" w:hAnsi="Times New Roman" w:cs="Times New Roman"/>
-          <w:sz w:val="22"/>
-          <w:szCs w:val="22"/>
-          <w:lang w:val="en-US"/>
-        </w:rPr>
-      </w:pPr>
-    </w:p>
-    <w:p>
-      <w:pPr>
-        <w:ind w:left="66"/>
-        <w:rPr>
-          <w:rFonts w:ascii="Times New Roman" w:hAnsi="Times New Roman" w:cs="Times New Roman"/>
-          <w:strike/>
-          <w:sz w:val="22"/>
-          <w:szCs w:val="22"/>
-          <w:lang w:val="en-US"/>
-        </w:rPr>
-      </w:pPr>
-      <w:r>
-        <w:rPr>
-          <w:rFonts w:ascii="Times New Roman" w:hAnsi="Times New Roman" w:cs="Times New Roman"/>
-          <w:strike/>
-          <w:sz w:val="22"/>
-          <w:szCs w:val="22"/>
-          <w:lang w:val="en-US"/>
-        </w:rPr>
-        <w:t xml:space="preserve">Edit </w:t>
-      </w:r>
-      <w:proofErr w:type="spellStart"/>
-      <w:r>
-        <w:rPr>
-          <w:rFonts w:ascii="Times New Roman" w:hAnsi="Times New Roman" w:cs="Times New Roman"/>
-          <w:strike/>
-          <w:sz w:val="22"/>
-          <w:szCs w:val="22"/>
-          <w:lang w:val="en-US"/>
-        </w:rPr>
-        <w:t>PythonPath</w:t>
-      </w:r>
-      <w:proofErr w:type="spellEnd"/>
-      <w:r>
-        <w:rPr>
-          <w:rFonts w:ascii="Times New Roman" w:hAnsi="Times New Roman" w:cs="Times New Roman"/>
-          <w:strike/>
-          <w:sz w:val="22"/>
-          <w:szCs w:val="22"/>
-          <w:lang w:val="en-US"/>
-        </w:rPr>
-        <w:t xml:space="preserve"> using this website: </w:t>
-      </w:r>
-      <w:hyperlink r:id="rId10" w:history="1">
-        <w:r>
-          <w:rPr>
-            <w:rStyle w:val="Hyperlink"/>
-            <w:rFonts w:ascii="Times New Roman" w:hAnsi="Times New Roman" w:cs="Times New Roman"/>
-            <w:strike/>
-            <w:sz w:val="22"/>
-            <w:szCs w:val="22"/>
-            <w:lang w:val="en-US"/>
-          </w:rPr>
-          <w:t>https://bic-berkeley.githu</w:t>
-        </w:r>
-        <w:r>
-          <w:rPr>
-            <w:rStyle w:val="Hyperlink"/>
-            <w:rFonts w:ascii="Times New Roman" w:hAnsi="Times New Roman" w:cs="Times New Roman"/>
-            <w:strike/>
-            <w:sz w:val="22"/>
-            <w:szCs w:val="22"/>
-            <w:lang w:val="en-US"/>
-          </w:rPr>
-          <w:t>b</w:t>
-        </w:r>
-        <w:r>
-          <w:rPr>
-            <w:rStyle w:val="Hyperlink"/>
-            <w:rFonts w:ascii="Times New Roman" w:hAnsi="Times New Roman" w:cs="Times New Roman"/>
-            <w:strike/>
-            <w:sz w:val="22"/>
-            <w:szCs w:val="22"/>
-            <w:lang w:val="en-US"/>
-          </w:rPr>
-          <w:t>.io/psych-214-fall-2016/using_pythonpath.html</w:t>
-        </w:r>
-      </w:hyperlink>
-    </w:p>
-    <w:p>
-      <w:pPr>
-        <w:pStyle w:val="ListParagraph"/>
-        <w:ind w:left="426"/>
-        <w:rPr>
-          <w:rFonts w:ascii="Times New Roman" w:hAnsi="Times New Roman" w:cs="Times New Roman"/>
-          <w:strike/>
-          <w:sz w:val="22"/>
-          <w:szCs w:val="22"/>
-          <w:lang w:val="en-US"/>
-        </w:rPr>
-      </w:pPr>
-    </w:p>
-    <w:p>
-      <w:pPr>
-        <w:ind w:left="66"/>
-        <w:rPr>
-          <w:rFonts w:ascii="Times New Roman" w:hAnsi="Times New Roman" w:cs="Times New Roman"/>
-          <w:strike/>
-          <w:sz w:val="22"/>
-          <w:szCs w:val="22"/>
-          <w:lang w:val="en-US"/>
-        </w:rPr>
-      </w:pPr>
-      <w:r>
-        <w:rPr>
-          <w:rFonts w:ascii="Times New Roman" w:hAnsi="Times New Roman" w:cs="Times New Roman"/>
-          <w:strike/>
-          <w:sz w:val="22"/>
-          <w:szCs w:val="22"/>
-          <w:lang w:val="en-US"/>
-        </w:rPr>
-        <w:t xml:space="preserve">Install Python using this website: </w:t>
-      </w:r>
-      <w:hyperlink r:id="rId11" w:history="1">
-        <w:r>
-          <w:rPr>
-            <w:rStyle w:val="Hyperlink"/>
-            <w:rFonts w:ascii="Times New Roman" w:hAnsi="Times New Roman" w:cs="Times New Roman"/>
-            <w:strike/>
-            <w:sz w:val="22"/>
-            <w:szCs w:val="22"/>
-            <w:lang w:val="en-US"/>
-          </w:rPr>
-          <w:t>https://opensource.com/article/19/5/python-3-default-mac</w:t>
-        </w:r>
-      </w:hyperlink>
-    </w:p>
-    <w:p>
-      <w:pPr>
-        <w:ind w:left="1144"/>
-        <w:rPr>
-          <w:rFonts w:ascii="Times New Roman" w:hAnsi="Times New Roman" w:cs="Times New Roman"/>
-          <w:strike/>
-          <w:sz w:val="22"/>
-          <w:szCs w:val="22"/>
-          <w:lang w:val="en-US"/>
-        </w:rPr>
-      </w:pPr>
-      <w:r>
-        <w:rPr>
-          <w:rFonts w:ascii="Times New Roman" w:hAnsi="Times New Roman" w:cs="Times New Roman"/>
-          <w:strike/>
-          <w:sz w:val="22"/>
-          <w:szCs w:val="22"/>
-          <w:lang w:val="en-US"/>
-        </w:rPr>
-        <w:t xml:space="preserve">Install </w:t>
-      </w:r>
-      <w:proofErr w:type="spellStart"/>
-      <w:r>
-        <w:rPr>
-          <w:rFonts w:ascii="Times New Roman" w:hAnsi="Times New Roman" w:cs="Times New Roman"/>
-          <w:strike/>
-          <w:sz w:val="22"/>
-          <w:szCs w:val="22"/>
-          <w:lang w:val="en-US"/>
-        </w:rPr>
-        <w:t>pyenv</w:t>
-      </w:r>
-      <w:proofErr w:type="spellEnd"/>
-      <w:r>
-        <w:rPr>
-          <w:rFonts w:ascii="Times New Roman" w:hAnsi="Times New Roman" w:cs="Times New Roman"/>
-          <w:strike/>
-          <w:sz w:val="22"/>
-          <w:szCs w:val="22"/>
-          <w:lang w:val="en-US"/>
-        </w:rPr>
-        <w:t xml:space="preserve">: </w:t>
-      </w:r>
-      <w:r>
-        <w:rPr>
-          <w:rFonts w:ascii="Courier New" w:hAnsi="Courier New" w:cs="Courier New"/>
-          <w:strike/>
-          <w:color w:val="222222"/>
-          <w:sz w:val="22"/>
-          <w:szCs w:val="22"/>
-          <w:shd w:val="clear" w:color="auto" w:fill="F8F8F8"/>
-        </w:rPr>
-        <w:t>brew </w:t>
-      </w:r>
-      <w:r>
-        <w:rPr>
-          <w:rStyle w:val="kw2"/>
-          <w:rFonts w:ascii="Courier New" w:hAnsi="Courier New" w:cs="Courier New"/>
-          <w:b/>
-          <w:bCs/>
-          <w:strike/>
-          <w:color w:val="C20CB9"/>
-          <w:sz w:val="22"/>
-          <w:szCs w:val="22"/>
-          <w:shd w:val="clear" w:color="auto" w:fill="F8F8F8"/>
-        </w:rPr>
-        <w:t>install</w:t>
-      </w:r>
-      <w:r>
-        <w:rPr>
-          <w:rFonts w:ascii="Courier New" w:hAnsi="Courier New" w:cs="Courier New"/>
-          <w:strike/>
-          <w:color w:val="222222"/>
-          <w:sz w:val="22"/>
-          <w:szCs w:val="22"/>
-          <w:shd w:val="clear" w:color="auto" w:fill="F8F8F8"/>
-        </w:rPr>
-        <w:t> pyenv</w:t>
-      </w:r>
-    </w:p>
-    <w:p>
-      <w:pPr>
-        <w:pStyle w:val="ListParagraph"/>
-        <w:numPr>
-          <w:ilvl w:val="1"/>
-          <w:numId w:val="1"/>
-        </w:numPr>
-        <w:rPr>
-          <w:rFonts w:ascii="Times New Roman" w:hAnsi="Times New Roman" w:cs="Times New Roman"/>
-          <w:strike/>
-          <w:sz w:val="22"/>
-          <w:szCs w:val="22"/>
-          <w:lang w:val="en-US"/>
-        </w:rPr>
-      </w:pPr>
-      <w:r>
-        <w:rPr>
-          <w:rFonts w:ascii="Times New Roman" w:hAnsi="Times New Roman" w:cs="Times New Roman"/>
-          <w:strike/>
-          <w:sz w:val="22"/>
-          <w:szCs w:val="22"/>
-          <w:lang w:val="en-US"/>
-        </w:rPr>
-        <w:lastRenderedPageBreak/>
-        <w:t xml:space="preserve">Install Python (v. 3.11.1 at the time this ReadMe was written): </w:t>
-      </w:r>
-      <w:r>
-        <w:rPr>
-          <w:rFonts w:ascii="Courier New" w:hAnsi="Courier New" w:cs="Courier New"/>
-          <w:strike/>
-          <w:color w:val="222222"/>
-          <w:sz w:val="22"/>
-          <w:szCs w:val="22"/>
-          <w:shd w:val="clear" w:color="auto" w:fill="F8F8F8"/>
-        </w:rPr>
-        <w:t>pyenv </w:t>
-      </w:r>
-      <w:r>
-        <w:rPr>
-          <w:rStyle w:val="kw2"/>
-          <w:rFonts w:ascii="Courier New" w:hAnsi="Courier New" w:cs="Courier New"/>
-          <w:b/>
-          <w:bCs/>
-          <w:strike/>
-          <w:color w:val="C20CB9"/>
-          <w:sz w:val="22"/>
-          <w:szCs w:val="22"/>
-          <w:shd w:val="clear" w:color="auto" w:fill="F8F8F8"/>
-        </w:rPr>
-        <w:t>install</w:t>
-      </w:r>
-      <w:r>
-        <w:rPr>
-          <w:rFonts w:ascii="Courier New" w:hAnsi="Courier New" w:cs="Courier New"/>
-          <w:strike/>
-          <w:color w:val="222222"/>
-          <w:sz w:val="22"/>
-          <w:szCs w:val="22"/>
-          <w:shd w:val="clear" w:color="auto" w:fill="F8F8F8"/>
-        </w:rPr>
-        <w:t> 3.</w:t>
-      </w:r>
-      <w:r>
-        <w:rPr>
-          <w:rFonts w:ascii="Courier New" w:hAnsi="Courier New" w:cs="Courier New"/>
-          <w:strike/>
-          <w:color w:val="222222"/>
-          <w:sz w:val="22"/>
-          <w:szCs w:val="22"/>
-          <w:shd w:val="clear" w:color="auto" w:fill="F8F8F8"/>
-          <w:lang w:val="en-US"/>
-        </w:rPr>
-        <w:t>11</w:t>
-      </w:r>
-      <w:r>
-        <w:rPr>
-          <w:rFonts w:ascii="Courier New" w:hAnsi="Courier New" w:cs="Courier New"/>
-          <w:strike/>
-          <w:color w:val="222222"/>
-          <w:sz w:val="22"/>
-          <w:szCs w:val="22"/>
-          <w:shd w:val="clear" w:color="auto" w:fill="F8F8F8"/>
-        </w:rPr>
-        <w:t>.</w:t>
-      </w:r>
-      <w:r>
-        <w:rPr>
-          <w:rFonts w:ascii="Courier New" w:hAnsi="Courier New" w:cs="Courier New"/>
-          <w:strike/>
-          <w:color w:val="222222"/>
-          <w:sz w:val="22"/>
-          <w:szCs w:val="22"/>
-          <w:shd w:val="clear" w:color="auto" w:fill="F8F8F8"/>
-          <w:lang w:val="en-US"/>
-        </w:rPr>
-        <w:t>1</w:t>
-      </w:r>
-    </w:p>
-    <w:p>
-      <w:pPr>
-        <w:pStyle w:val="ListParagraph"/>
-        <w:numPr>
-          <w:ilvl w:val="1"/>
-          <w:numId w:val="1"/>
-        </w:numPr>
-        <w:rPr>
-          <w:rFonts w:ascii="Times New Roman" w:hAnsi="Times New Roman" w:cs="Times New Roman"/>
-          <w:strike/>
-          <w:sz w:val="22"/>
-          <w:szCs w:val="22"/>
-          <w:lang w:val="en-US"/>
-        </w:rPr>
-      </w:pPr>
-      <w:r>
-        <w:rPr>
-          <w:rFonts w:ascii="Times New Roman" w:hAnsi="Times New Roman" w:cs="Times New Roman"/>
-          <w:strike/>
-          <w:sz w:val="22"/>
-          <w:szCs w:val="22"/>
-          <w:lang w:val="en-US"/>
-        </w:rPr>
-        <w:t xml:space="preserve">Set Python 3 as global default: </w:t>
-      </w:r>
-      <w:r>
-        <w:rPr>
-          <w:rFonts w:ascii="Courier New" w:hAnsi="Courier New" w:cs="Courier New"/>
-          <w:strike/>
-          <w:color w:val="222222"/>
-          <w:sz w:val="22"/>
-          <w:szCs w:val="22"/>
-          <w:shd w:val="clear" w:color="auto" w:fill="F8F8F8"/>
-        </w:rPr>
-        <w:t>pyenv global 3.</w:t>
-      </w:r>
-      <w:r>
-        <w:rPr>
-          <w:rFonts w:ascii="Courier New" w:hAnsi="Courier New" w:cs="Courier New"/>
-          <w:strike/>
-          <w:color w:val="222222"/>
-          <w:sz w:val="22"/>
-          <w:szCs w:val="22"/>
-          <w:shd w:val="clear" w:color="auto" w:fill="F8F8F8"/>
-          <w:lang w:val="en-US"/>
-        </w:rPr>
-        <w:t>11</w:t>
-      </w:r>
-      <w:r>
-        <w:rPr>
-          <w:rFonts w:ascii="Courier New" w:hAnsi="Courier New" w:cs="Courier New"/>
-          <w:strike/>
-          <w:color w:val="222222"/>
-          <w:sz w:val="22"/>
-          <w:szCs w:val="22"/>
-          <w:shd w:val="clear" w:color="auto" w:fill="F8F8F8"/>
-        </w:rPr>
-        <w:t>.</w:t>
-      </w:r>
-      <w:r>
-        <w:rPr>
-          <w:rFonts w:ascii="Courier New" w:hAnsi="Courier New" w:cs="Courier New"/>
-          <w:strike/>
-          <w:color w:val="222222"/>
-          <w:sz w:val="22"/>
-          <w:szCs w:val="22"/>
-          <w:shd w:val="clear" w:color="auto" w:fill="F8F8F8"/>
-          <w:lang w:val="en-US"/>
-        </w:rPr>
-        <w:t>1</w:t>
-      </w:r>
-    </w:p>
-    <w:p>
-      <w:pPr>
-        <w:pStyle w:val="ListParagraph"/>
-        <w:numPr>
-          <w:ilvl w:val="1"/>
-          <w:numId w:val="1"/>
-        </w:numPr>
-        <w:rPr>
-          <w:rFonts w:ascii="Times New Roman" w:hAnsi="Times New Roman" w:cs="Times New Roman"/>
-          <w:strike/>
-          <w:sz w:val="22"/>
-          <w:szCs w:val="22"/>
-          <w:lang w:val="en-US"/>
-        </w:rPr>
-      </w:pPr>
-      <w:r>
-        <w:rPr>
-          <w:rFonts w:ascii="Times New Roman" w:hAnsi="Times New Roman" w:cs="Times New Roman"/>
-          <w:strike/>
-          <w:sz w:val="22"/>
-          <w:szCs w:val="22"/>
-          <w:lang w:val="en-US"/>
-        </w:rPr>
-        <w:t xml:space="preserve">Verify that it worked: </w:t>
-      </w:r>
-      <w:r>
-        <w:rPr>
-          <w:rFonts w:ascii="Courier New" w:hAnsi="Courier New" w:cs="Courier New"/>
-          <w:strike/>
-          <w:color w:val="222222"/>
-          <w:sz w:val="22"/>
-          <w:szCs w:val="22"/>
-          <w:shd w:val="clear" w:color="auto" w:fill="F8F8F8"/>
-        </w:rPr>
-        <w:t>pyenv version</w:t>
-      </w:r>
-    </w:p>
-    <w:p>
-      <w:pPr>
-        <w:pStyle w:val="ListParagraph"/>
-        <w:numPr>
-          <w:ilvl w:val="1"/>
-          <w:numId w:val="1"/>
-        </w:numPr>
-        <w:rPr>
-          <w:rFonts w:ascii="Courier New" w:hAnsi="Courier New" w:cs="Courier New"/>
-          <w:strike/>
-          <w:color w:val="222222"/>
-          <w:sz w:val="22"/>
-          <w:szCs w:val="22"/>
-          <w:shd w:val="clear" w:color="auto" w:fill="F8F8F8"/>
-        </w:rPr>
-      </w:pPr>
-      <w:r>
-        <w:rPr>
-          <w:rFonts w:ascii="Times New Roman" w:hAnsi="Times New Roman" w:cs="Times New Roman"/>
-          <w:strike/>
-          <w:sz w:val="22"/>
-          <w:szCs w:val="22"/>
-          <w:lang w:val="en-US"/>
-        </w:rPr>
-        <w:t xml:space="preserve">Update configuration file: </w:t>
-      </w:r>
-      <w:r>
-        <w:rPr>
-          <w:rFonts w:ascii="Courier New" w:hAnsi="Courier New" w:cs="Courier New"/>
-          <w:strike/>
-          <w:color w:val="222222"/>
-          <w:sz w:val="22"/>
-          <w:szCs w:val="22"/>
-          <w:shd w:val="clear" w:color="auto" w:fill="F8F8F8"/>
-        </w:rPr>
-        <w:t>echo -e 'if command -v pyenv 1&gt;/dev/null 2&gt;&amp;1; then\</w:t>
-      </w:r>
-      <w:proofErr w:type="gramStart"/>
-      <w:r>
-        <w:rPr>
-          <w:rFonts w:ascii="Courier New" w:hAnsi="Courier New" w:cs="Courier New"/>
-          <w:strike/>
-          <w:color w:val="222222"/>
-          <w:sz w:val="22"/>
-          <w:szCs w:val="22"/>
-          <w:shd w:val="clear" w:color="auto" w:fill="F8F8F8"/>
-        </w:rPr>
-        <w:t>n  eval</w:t>
-      </w:r>
-      <w:proofErr w:type="gramEnd"/>
-      <w:r>
-        <w:rPr>
-          <w:rFonts w:ascii="Courier New" w:hAnsi="Courier New" w:cs="Courier New"/>
-          <w:strike/>
-          <w:color w:val="222222"/>
-          <w:sz w:val="22"/>
-          <w:szCs w:val="22"/>
-          <w:shd w:val="clear" w:color="auto" w:fill="F8F8F8"/>
-        </w:rPr>
-        <w:t xml:space="preserve"> "$(pyenv init -)"\nfi' &gt;&gt; ~/.zshrc</w:t>
-      </w:r>
-    </w:p>
-    <w:p>
-      <w:pPr>
-        <w:pStyle w:val="ListParagraph"/>
-        <w:numPr>
-          <w:ilvl w:val="1"/>
-          <w:numId w:val="1"/>
-        </w:numPr>
-        <w:rPr>
-          <w:rFonts w:ascii="Times New Roman" w:hAnsi="Times New Roman" w:cs="Times New Roman"/>
-          <w:strike/>
-          <w:sz w:val="22"/>
-          <w:szCs w:val="22"/>
-          <w:lang w:val="en-US"/>
-        </w:rPr>
-      </w:pPr>
-      <w:r>
-        <w:rPr>
-          <w:rFonts w:ascii="Times New Roman" w:hAnsi="Times New Roman" w:cs="Times New Roman"/>
-          <w:strike/>
-          <w:sz w:val="22"/>
-          <w:szCs w:val="22"/>
-          <w:lang w:val="en-US"/>
-        </w:rPr>
-        <w:t xml:space="preserve">Check configuration file: </w:t>
-      </w:r>
-      <w:proofErr w:type="gramStart"/>
-      <w:r>
-        <w:rPr>
-          <w:rFonts w:ascii="Courier New" w:hAnsi="Courier New" w:cs="Courier New"/>
-          <w:strike/>
-          <w:color w:val="222222"/>
-          <w:sz w:val="22"/>
-          <w:szCs w:val="22"/>
-          <w:shd w:val="clear" w:color="auto" w:fill="F8F8F8"/>
-          <w:lang w:val="en-US"/>
-        </w:rPr>
-        <w:t>open .</w:t>
-      </w:r>
-      <w:proofErr w:type="spellStart"/>
-      <w:r>
-        <w:rPr>
-          <w:rFonts w:ascii="Courier New" w:hAnsi="Courier New" w:cs="Courier New"/>
-          <w:strike/>
-          <w:color w:val="222222"/>
-          <w:sz w:val="22"/>
-          <w:szCs w:val="22"/>
-          <w:shd w:val="clear" w:color="auto" w:fill="F8F8F8"/>
-          <w:lang w:val="en-US"/>
-        </w:rPr>
-        <w:t>zshrc</w:t>
-      </w:r>
-      <w:proofErr w:type="spellEnd"/>
-      <w:proofErr w:type="gramEnd"/>
-      <w:r>
-        <w:rPr>
-          <w:rFonts w:ascii="Times New Roman" w:hAnsi="Times New Roman" w:cs="Times New Roman"/>
-          <w:strike/>
-          <w:sz w:val="22"/>
-          <w:szCs w:val="22"/>
-          <w:lang w:val="en-US"/>
-        </w:rPr>
-        <w:t xml:space="preserve"> (if using </w:t>
-      </w:r>
-      <w:proofErr w:type="spellStart"/>
-      <w:r>
-        <w:rPr>
-          <w:rFonts w:ascii="Times New Roman" w:hAnsi="Times New Roman" w:cs="Times New Roman"/>
-          <w:strike/>
-          <w:sz w:val="22"/>
-          <w:szCs w:val="22"/>
-          <w:lang w:val="en-US"/>
-        </w:rPr>
-        <w:t>zsh</w:t>
-      </w:r>
-      <w:proofErr w:type="spellEnd"/>
-      <w:r>
-        <w:rPr>
-          <w:rFonts w:ascii="Times New Roman" w:hAnsi="Times New Roman" w:cs="Times New Roman"/>
-          <w:strike/>
-          <w:sz w:val="22"/>
-          <w:szCs w:val="22"/>
-          <w:lang w:val="en-US"/>
-        </w:rPr>
-        <w:t xml:space="preserve">) or </w:t>
-      </w:r>
-      <w:r>
-        <w:rPr>
-          <w:rFonts w:ascii="Courier New" w:hAnsi="Courier New" w:cs="Courier New"/>
-          <w:strike/>
-          <w:color w:val="222222"/>
-          <w:sz w:val="22"/>
-          <w:szCs w:val="22"/>
-          <w:shd w:val="clear" w:color="auto" w:fill="F8F8F8"/>
-          <w:lang w:val="en-US"/>
-        </w:rPr>
-        <w:t>open</w:t>
-      </w:r>
-      <w:r>
-        <w:rPr>
-          <w:rFonts w:ascii="Courier New" w:hAnsi="Courier New" w:cs="Courier New"/>
-          <w:strike/>
-          <w:color w:val="222222"/>
-          <w:sz w:val="22"/>
-          <w:szCs w:val="22"/>
-          <w:shd w:val="clear" w:color="auto" w:fill="F8F8F8"/>
-        </w:rPr>
-        <w:t xml:space="preserve"> </w:t>
-      </w:r>
-      <w:r>
-        <w:rPr>
-          <w:rFonts w:ascii="Courier New" w:hAnsi="Courier New" w:cs="Courier New"/>
-          <w:strike/>
-          <w:color w:val="222222"/>
-          <w:sz w:val="22"/>
-          <w:szCs w:val="22"/>
-          <w:shd w:val="clear" w:color="auto" w:fill="F8F8F8"/>
-          <w:lang w:val="en-US"/>
-        </w:rPr>
-        <w:t>.</w:t>
-      </w:r>
-      <w:proofErr w:type="spellStart"/>
-      <w:r>
-        <w:rPr>
-          <w:rFonts w:ascii="Courier New" w:hAnsi="Courier New" w:cs="Courier New"/>
-          <w:strike/>
-          <w:color w:val="222222"/>
-          <w:sz w:val="22"/>
-          <w:szCs w:val="22"/>
-          <w:shd w:val="clear" w:color="auto" w:fill="F8F8F8"/>
-          <w:lang w:val="en-US"/>
-        </w:rPr>
-        <w:t>bash_profile</w:t>
-      </w:r>
-      <w:proofErr w:type="spellEnd"/>
-      <w:r>
-        <w:rPr>
-          <w:rFonts w:ascii="Times New Roman" w:hAnsi="Times New Roman" w:cs="Times New Roman"/>
-          <w:strike/>
-          <w:sz w:val="22"/>
-          <w:szCs w:val="22"/>
-          <w:lang w:val="en-US"/>
-        </w:rPr>
-        <w:t xml:space="preserve"> (if using bash)</w:t>
-      </w:r>
-    </w:p>
-    <w:p>
-      <w:pPr>
-        <w:pStyle w:val="ListParagraph"/>
-        <w:numPr>
-          <w:ilvl w:val="1"/>
-          <w:numId w:val="1"/>
-        </w:numPr>
-        <w:rPr>
-          <w:rFonts w:ascii="Times New Roman" w:hAnsi="Times New Roman" w:cs="Times New Roman"/>
-          <w:strike/>
-          <w:sz w:val="22"/>
-          <w:szCs w:val="22"/>
-          <w:lang w:val="en-US"/>
-        </w:rPr>
-      </w:pPr>
-      <w:r>
-        <w:rPr>
-          <w:rFonts w:ascii="Times New Roman" w:hAnsi="Times New Roman" w:cs="Times New Roman"/>
-          <w:strike/>
-          <w:sz w:val="22"/>
-          <w:szCs w:val="22"/>
-          <w:lang w:val="en-US"/>
-        </w:rPr>
-        <w:t>The configuration file should include:</w:t>
-      </w:r>
-    </w:p>
-    <w:p>
-      <w:pPr>
-        <w:pStyle w:val="ListParagraph"/>
-        <w:ind w:left="1504"/>
-        <w:rPr>
-          <w:rFonts w:ascii="Times New Roman" w:hAnsi="Times New Roman" w:cs="Times New Roman"/>
-          <w:strike/>
-          <w:sz w:val="22"/>
-          <w:szCs w:val="22"/>
-          <w:lang w:val="en-US"/>
-        </w:rPr>
-      </w:pPr>
-      <w:r>
-        <w:rPr>
-          <w:rStyle w:val="kw1"/>
-          <w:rFonts w:ascii="Courier New" w:hAnsi="Courier New" w:cs="Courier New"/>
-          <w:b/>
-          <w:bCs/>
-          <w:strike/>
-          <w:color w:val="000000"/>
-          <w:sz w:val="22"/>
-          <w:szCs w:val="22"/>
-          <w:shd w:val="clear" w:color="auto" w:fill="F8F8F8"/>
-        </w:rPr>
-        <w:t>if</w:t>
-      </w:r>
-      <w:r>
-        <w:rPr>
-          <w:rFonts w:ascii="Courier New" w:hAnsi="Courier New" w:cs="Courier New"/>
-          <w:strike/>
-          <w:color w:val="222222"/>
-          <w:sz w:val="22"/>
-          <w:szCs w:val="22"/>
-          <w:shd w:val="clear" w:color="auto" w:fill="F8F8F8"/>
-        </w:rPr>
-        <w:t> </w:t>
-      </w:r>
-      <w:r>
-        <w:rPr>
-          <w:rStyle w:val="kw3"/>
-          <w:rFonts w:ascii="Courier New" w:hAnsi="Courier New" w:cs="Courier New"/>
-          <w:b/>
-          <w:bCs/>
-          <w:strike/>
-          <w:color w:val="7A0874"/>
-          <w:sz w:val="22"/>
-          <w:szCs w:val="22"/>
-          <w:shd w:val="clear" w:color="auto" w:fill="F8F8F8"/>
-        </w:rPr>
-        <w:t>command</w:t>
-      </w:r>
-      <w:r>
-        <w:rPr>
-          <w:rFonts w:ascii="Courier New" w:hAnsi="Courier New" w:cs="Courier New"/>
-          <w:strike/>
-          <w:color w:val="222222"/>
-          <w:sz w:val="22"/>
-          <w:szCs w:val="22"/>
-          <w:shd w:val="clear" w:color="auto" w:fill="F8F8F8"/>
-        </w:rPr>
-        <w:t> </w:t>
-      </w:r>
-      <w:r>
-        <w:rPr>
-          <w:rStyle w:val="re5"/>
-          <w:rFonts w:ascii="Courier New" w:hAnsi="Courier New" w:cs="Courier New"/>
-          <w:strike/>
-          <w:color w:val="660033"/>
-          <w:sz w:val="22"/>
-          <w:szCs w:val="22"/>
-          <w:shd w:val="clear" w:color="auto" w:fill="F8F8F8"/>
-        </w:rPr>
-        <w:t>-v</w:t>
-      </w:r>
-      <w:r>
-        <w:rPr>
-          <w:rFonts w:ascii="Courier New" w:hAnsi="Courier New" w:cs="Courier New"/>
-          <w:strike/>
-          <w:color w:val="222222"/>
-          <w:sz w:val="22"/>
-          <w:szCs w:val="22"/>
-          <w:shd w:val="clear" w:color="auto" w:fill="F8F8F8"/>
-        </w:rPr>
-        <w:t> pyenv </w:t>
-      </w:r>
-      <w:r>
-        <w:rPr>
-          <w:rStyle w:val="nu0"/>
-          <w:rFonts w:ascii="Courier New" w:hAnsi="Courier New" w:cs="Courier New"/>
-          <w:strike/>
-          <w:color w:val="000000"/>
-          <w:sz w:val="22"/>
-          <w:szCs w:val="22"/>
-          <w:shd w:val="clear" w:color="auto" w:fill="F8F8F8"/>
-        </w:rPr>
-        <w:t>1</w:t>
-      </w:r>
-      <w:r>
-        <w:rPr>
-          <w:rStyle w:val="sy0"/>
-          <w:rFonts w:ascii="Courier New" w:hAnsi="Courier New" w:cs="Courier New"/>
-          <w:b/>
-          <w:bCs/>
-          <w:strike/>
-          <w:color w:val="000000"/>
-          <w:sz w:val="22"/>
-          <w:szCs w:val="22"/>
-          <w:shd w:val="clear" w:color="auto" w:fill="F8F8F8"/>
-        </w:rPr>
-        <w:t>&gt;/</w:t>
-      </w:r>
-      <w:r>
-        <w:rPr>
-          <w:rFonts w:ascii="Courier New" w:hAnsi="Courier New" w:cs="Courier New"/>
-          <w:strike/>
-          <w:color w:val="222222"/>
-          <w:sz w:val="22"/>
-          <w:szCs w:val="22"/>
-          <w:shd w:val="clear" w:color="auto" w:fill="F8F8F8"/>
-        </w:rPr>
-        <w:t>dev</w:t>
-      </w:r>
-      <w:r>
-        <w:rPr>
-          <w:rStyle w:val="sy0"/>
-          <w:rFonts w:ascii="Courier New" w:hAnsi="Courier New" w:cs="Courier New"/>
-          <w:b/>
-          <w:bCs/>
-          <w:strike/>
-          <w:color w:val="000000"/>
-          <w:sz w:val="22"/>
-          <w:szCs w:val="22"/>
-          <w:shd w:val="clear" w:color="auto" w:fill="F8F8F8"/>
-        </w:rPr>
-        <w:t>/</w:t>
-      </w:r>
-      <w:r>
-        <w:rPr>
-          <w:rFonts w:ascii="Courier New" w:hAnsi="Courier New" w:cs="Courier New"/>
-          <w:strike/>
-          <w:color w:val="222222"/>
-          <w:sz w:val="22"/>
-          <w:szCs w:val="22"/>
-          <w:shd w:val="clear" w:color="auto" w:fill="F8F8F8"/>
-        </w:rPr>
-        <w:t>null </w:t>
-      </w:r>
-      <w:r>
-        <w:rPr>
-          <w:rStyle w:val="nu0"/>
-          <w:rFonts w:ascii="Courier New" w:hAnsi="Courier New" w:cs="Courier New"/>
-          <w:strike/>
-          <w:color w:val="000000"/>
-          <w:sz w:val="22"/>
-          <w:szCs w:val="22"/>
-          <w:shd w:val="clear" w:color="auto" w:fill="F8F8F8"/>
-        </w:rPr>
-        <w:t>2</w:t>
-      </w:r>
-      <w:r>
-        <w:rPr>
-          <w:rStyle w:val="sy0"/>
-          <w:rFonts w:ascii="Courier New" w:hAnsi="Courier New" w:cs="Courier New"/>
-          <w:b/>
-          <w:bCs/>
-          <w:strike/>
-          <w:color w:val="000000"/>
-          <w:sz w:val="22"/>
-          <w:szCs w:val="22"/>
-          <w:shd w:val="clear" w:color="auto" w:fill="F8F8F8"/>
-        </w:rPr>
-        <w:t>&gt;&amp;</w:t>
-      </w:r>
-      <w:r>
-        <w:rPr>
-          <w:rStyle w:val="nu0"/>
-          <w:rFonts w:ascii="Courier New" w:hAnsi="Courier New" w:cs="Courier New"/>
-          <w:strike/>
-          <w:color w:val="000000"/>
-          <w:sz w:val="22"/>
-          <w:szCs w:val="22"/>
-          <w:shd w:val="clear" w:color="auto" w:fill="F8F8F8"/>
-        </w:rPr>
-        <w:t>1</w:t>
-      </w:r>
-      <w:r>
-        <w:rPr>
-          <w:rFonts w:ascii="Courier New" w:hAnsi="Courier New" w:cs="Courier New"/>
-          <w:strike/>
-          <w:color w:val="222222"/>
-          <w:sz w:val="22"/>
-          <w:szCs w:val="22"/>
-          <w:shd w:val="clear" w:color="auto" w:fill="F8F8F8"/>
-        </w:rPr>
-        <w:t>; </w:t>
-      </w:r>
-      <w:r>
-        <w:rPr>
-          <w:rStyle w:val="kw1"/>
-          <w:rFonts w:ascii="Courier New" w:hAnsi="Courier New" w:cs="Courier New"/>
-          <w:b/>
-          <w:bCs/>
-          <w:strike/>
-          <w:color w:val="000000"/>
-          <w:sz w:val="22"/>
-          <w:szCs w:val="22"/>
-          <w:shd w:val="clear" w:color="auto" w:fill="F8F8F8"/>
-        </w:rPr>
-        <w:t>then</w:t>
-      </w:r>
-      <w:r>
-        <w:rPr>
-          <w:rFonts w:ascii="Courier New" w:hAnsi="Courier New" w:cs="Courier New"/>
-          <w:strike/>
-          <w:color w:val="222222"/>
-          <w:sz w:val="22"/>
-          <w:szCs w:val="22"/>
-        </w:rPr>
-        <w:br/>
-      </w:r>
-      <w:r>
-        <w:rPr>
-          <w:rFonts w:ascii="Courier New" w:hAnsi="Courier New" w:cs="Courier New"/>
-          <w:strike/>
-          <w:color w:val="222222"/>
-          <w:sz w:val="22"/>
-          <w:szCs w:val="22"/>
-          <w:shd w:val="clear" w:color="auto" w:fill="F8F8F8"/>
-        </w:rPr>
-        <w:t>  </w:t>
-      </w:r>
-      <w:r>
-        <w:rPr>
-          <w:rStyle w:val="kw3"/>
-          <w:rFonts w:ascii="Courier New" w:hAnsi="Courier New" w:cs="Courier New"/>
-          <w:b/>
-          <w:bCs/>
-          <w:strike/>
-          <w:color w:val="7A0874"/>
-          <w:sz w:val="22"/>
-          <w:szCs w:val="22"/>
-          <w:shd w:val="clear" w:color="auto" w:fill="F8F8F8"/>
-        </w:rPr>
-        <w:t>eval</w:t>
-      </w:r>
-      <w:r>
-        <w:rPr>
-          <w:rFonts w:ascii="Courier New" w:hAnsi="Courier New" w:cs="Courier New"/>
-          <w:strike/>
-          <w:color w:val="222222"/>
-          <w:sz w:val="22"/>
-          <w:szCs w:val="22"/>
-          <w:shd w:val="clear" w:color="auto" w:fill="F8F8F8"/>
-        </w:rPr>
-        <w:t> </w:t>
-      </w:r>
-      <w:r>
-        <w:rPr>
-          <w:rStyle w:val="st0"/>
-          <w:rFonts w:ascii="Courier New" w:hAnsi="Courier New" w:cs="Courier New"/>
-          <w:strike/>
-          <w:color w:val="FF0000"/>
-          <w:sz w:val="22"/>
-          <w:szCs w:val="22"/>
-          <w:shd w:val="clear" w:color="auto" w:fill="F8F8F8"/>
-        </w:rPr>
-        <w:t>"</w:t>
-      </w:r>
-      <w:r>
-        <w:rPr>
-          <w:rStyle w:val="es4"/>
-          <w:rFonts w:ascii="Courier New" w:hAnsi="Courier New" w:cs="Courier New"/>
-          <w:strike/>
-          <w:color w:val="007800"/>
-          <w:sz w:val="22"/>
-          <w:szCs w:val="22"/>
-          <w:shd w:val="clear" w:color="auto" w:fill="F8F8F8"/>
-        </w:rPr>
-        <w:t>$(pyenv init -)</w:t>
-      </w:r>
-      <w:r>
-        <w:rPr>
-          <w:rStyle w:val="st0"/>
-          <w:rFonts w:ascii="Courier New" w:hAnsi="Courier New" w:cs="Courier New"/>
-          <w:strike/>
-          <w:color w:val="FF0000"/>
-          <w:sz w:val="22"/>
-          <w:szCs w:val="22"/>
-          <w:shd w:val="clear" w:color="auto" w:fill="F8F8F8"/>
-        </w:rPr>
-        <w:t>"</w:t>
-      </w:r>
-      <w:r>
-        <w:rPr>
-          <w:rFonts w:ascii="Courier New" w:hAnsi="Courier New" w:cs="Courier New"/>
-          <w:strike/>
-          <w:color w:val="222222"/>
-          <w:sz w:val="22"/>
-          <w:szCs w:val="22"/>
-        </w:rPr>
-        <w:br/>
-      </w:r>
-      <w:r>
-        <w:rPr>
-          <w:rStyle w:val="kw1"/>
-          <w:rFonts w:ascii="Courier New" w:hAnsi="Courier New" w:cs="Courier New"/>
-          <w:b/>
-          <w:bCs/>
-          <w:strike/>
-          <w:color w:val="000000"/>
-          <w:sz w:val="22"/>
-          <w:szCs w:val="22"/>
-          <w:shd w:val="clear" w:color="auto" w:fill="F8F8F8"/>
-        </w:rPr>
-        <w:t>fi</w:t>
-      </w:r>
-    </w:p>
-    <w:p>
-      <w:pPr>
-        <w:pStyle w:val="ListParagraph"/>
-        <w:numPr>
-          <w:ilvl w:val="0"/>
-          <w:numId w:val="1"/>
-        </w:numPr>
-        <w:ind w:left="426"/>
-        <w:jc w:val="both"/>
-        <w:rPr>
-          <w:rFonts w:ascii="Times New Roman" w:hAnsi="Times New Roman" w:cs="Times New Roman"/>
-          <w:sz w:val="22"/>
-          <w:szCs w:val="22"/>
-          <w:lang w:val="en-US"/>
-        </w:rPr>
-      </w:pPr>
     </w:p>
     <w:sectPr>
       <w:pgSz w:w="11906" w:h="16838"/>
@@ -3094,6 +2023,7 @@
   <w:style w:type="character" w:default="1" w:styleId="DefaultParagraphFont">
     <w:name w:val="Default Paragraph Font"/>
     <w:uiPriority w:val="1"/>
+    <w:semiHidden/>
     <w:unhideWhenUsed/>
   </w:style>
   <w:style w:type="table" w:default="1" w:styleId="TableNormal">

</xml_diff>